<commit_message>
added more to topsort
</commit_message>
<xml_diff>
--- a/alg/Algoritmer/Topological sort.docx
+++ b/alg/Algoritmer/Topological sort.docx
@@ -5,14 +5,8 @@
     <w:p>
       <w:pPr>
         <w:pStyle w:val="Overskrift1"/>
-        <w:rPr>
-          <w:lang w:val="da-DK"/>
-        </w:rPr>
       </w:pPr>
       <w:r>
-        <w:rPr>
-          <w:lang w:val="da-DK"/>
-        </w:rPr>
         <w:t>Topological Sort (TS)</w:t>
       </w:r>
     </w:p>
@@ -22,6 +16,92 @@
       </w:r>
       <w:r>
         <w:t>FS before this to understand.</w:t>
+      </w:r>
+      <w:r>
+        <w:br/>
+      </w:r>
+      <w:r>
+        <w:t xml:space="preserve">a topological sort or topological ordering of a </w:t>
+      </w:r>
+      <w:hyperlink r:id="rId4" w:tooltip="Directed graph" w:history="1">
+        <w:r>
+          <w:t>directed graph</w:t>
+        </w:r>
+      </w:hyperlink>
+      <w:r>
+        <w:t xml:space="preserve"> is a </w:t>
+      </w:r>
+      <w:hyperlink r:id="rId5" w:tooltip="Total order" w:history="1">
+        <w:r>
+          <w:t>linear ordering</w:t>
+        </w:r>
+      </w:hyperlink>
+      <w:r>
+        <w:t xml:space="preserve"> of its </w:t>
+      </w:r>
+      <w:hyperlink r:id="rId6" w:tooltip="Vertex (graph theory)" w:history="1">
+        <w:r>
+          <w:t>vertices</w:t>
+        </w:r>
+      </w:hyperlink>
+      <w:r>
+        <w:t xml:space="preserve"> such that for every directed edge </w:t>
+      </w:r>
+      <w:proofErr w:type="spellStart"/>
+      <w:r>
+        <w:rPr>
+          <w:i/>
+          <w:iCs/>
+        </w:rPr>
+        <w:t>u</w:t>
+      </w:r>
+      <w:r>
+        <w:rPr>
+          <w:i/>
+          <w:iCs/>
+        </w:rPr>
+        <w:t>,</w:t>
+      </w:r>
+      <w:r>
+        <w:rPr>
+          <w:i/>
+          <w:iCs/>
+        </w:rPr>
+        <w:t>v</w:t>
+      </w:r>
+      <w:proofErr w:type="spellEnd"/>
+      <w:r>
+        <w:t xml:space="preserve"> from vertex </w:t>
+      </w:r>
+      <w:r>
+        <w:rPr>
+          <w:i/>
+          <w:iCs/>
+        </w:rPr>
+        <w:t>u</w:t>
+      </w:r>
+      <w:r>
+        <w:t xml:space="preserve"> to vertex </w:t>
+      </w:r>
+      <w:r>
+        <w:rPr>
+          <w:i/>
+          <w:iCs/>
+        </w:rPr>
+        <w:t>v</w:t>
+      </w:r>
+      <w:r>
+        <w:t xml:space="preserve">, </w:t>
+      </w:r>
+      <w:r>
+        <w:rPr>
+          <w:i/>
+          <w:iCs/>
+        </w:rPr>
+        <w:t>u</w:t>
+      </w:r>
+      <w:r>
+        <w:t xml:space="preserve"> comes before v in the ordering.</w:t>
       </w:r>
     </w:p>
     <w:p>
@@ -50,7 +130,7 @@
                     <pic:cNvPicPr/>
                   </pic:nvPicPr>
                   <pic:blipFill>
-                    <a:blip r:embed="rId4"/>
+                    <a:blip r:embed="rId7"/>
                     <a:stretch>
                       <a:fillRect/>
                     </a:stretch>
@@ -98,7 +178,7 @@
                     <pic:cNvPicPr/>
                   </pic:nvPicPr>
                   <pic:blipFill>
-                    <a:blip r:embed="rId5"/>
+                    <a:blip r:embed="rId8"/>
                     <a:stretch>
                       <a:fillRect/>
                     </a:stretch>
@@ -127,8 +207,13 @@
       </w:pPr>
     </w:p>
     <w:p>
-      <w:r>
-        <w:t xml:space="preserve">Its important to note that </w:t>
+      <w:proofErr w:type="spellStart"/>
+      <w:r>
+        <w:t>Its</w:t>
+      </w:r>
+      <w:proofErr w:type="spellEnd"/>
+      <w:r>
+        <w:t xml:space="preserve"> important to note that </w:t>
       </w:r>
       <w:proofErr w:type="gramStart"/>
       <w:r>
@@ -142,6 +227,7 @@
         <w:t xml:space="preserve">cessors and children. </w:t>
       </w:r>
     </w:p>
+    <w:p/>
     <w:p/>
     <w:p/>
     <w:p/>
@@ -174,7 +260,7 @@
                     <pic:cNvPicPr/>
                   </pic:nvPicPr>
                   <pic:blipFill>
-                    <a:blip r:embed="rId6"/>
+                    <a:blip r:embed="rId9"/>
                     <a:stretch>
                       <a:fillRect/>
                     </a:stretch>
@@ -628,7 +714,6 @@
   <w:style w:type="character" w:default="1" w:styleId="Standardskrifttypeiafsnit">
     <w:name w:val="Default Paragraph Font"/>
     <w:uiPriority w:val="1"/>
-    <w:semiHidden/>
     <w:unhideWhenUsed/>
   </w:style>
   <w:style w:type="table" w:default="1" w:styleId="Tabel-Normal">
@@ -663,6 +748,18 @@
       <w:color w:val="2F5496" w:themeColor="accent1" w:themeShade="BF"/>
       <w:sz w:val="32"/>
       <w:szCs w:val="32"/>
+    </w:rPr>
+  </w:style>
+  <w:style w:type="character" w:styleId="Hyperlink">
+    <w:name w:val="Hyperlink"/>
+    <w:basedOn w:val="Standardskrifttypeiafsnit"/>
+    <w:uiPriority w:val="99"/>
+    <w:semiHidden/>
+    <w:unhideWhenUsed/>
+    <w:rsid w:val="00CE5350"/>
+    <w:rPr>
+      <w:color w:val="0000FF"/>
+      <w:u w:val="single"/>
     </w:rPr>
   </w:style>
 </w:styles>

</xml_diff>